<commit_message>
Update to cv_2022 and index.html
</commit_message>
<xml_diff>
--- a/cv_lmgb_2022/cover_letter_2022.docx
+++ b/cv_lmgb_2022/cover_letter_2022.docx
@@ -5,11 +5,20 @@
     <w:p>
       <w:pPr>
         <w:pStyle w:val="root-block-node"/>
+        <w:spacing w:line="276" w:lineRule="auto"/>
         <w:jc w:val="both"/>
         <w:rPr>
           <w:rFonts w:ascii="Calibri" w:hAnsi="Calibri" w:cs="Calibri"/>
+          <w:lang w:val="en-US"/>
         </w:rPr>
       </w:pPr>
+      <w:r>
+        <w:rPr>
+          <w:rFonts w:ascii="Calibri" w:hAnsi="Calibri" w:cs="Calibri"/>
+          <w:lang w:val="en-US"/>
+        </w:rPr>
+        <w:t>Dear recruiter,</w:t>
+      </w:r>
     </w:p>
     <w:p>
       <w:pPr>
@@ -21,20 +30,6 @@
           <w:lang w:val="en-US"/>
         </w:rPr>
       </w:pPr>
-      <w:r>
-        <w:rPr>
-          <w:rFonts w:ascii="Calibri" w:hAnsi="Calibri" w:cs="Calibri"/>
-          <w:lang w:val="en-US"/>
-        </w:rPr>
-        <w:t xml:space="preserve">Dear </w:t>
-      </w:r>
-      <w:r>
-        <w:rPr>
-          <w:rFonts w:ascii="Calibri" w:hAnsi="Calibri" w:cs="Calibri"/>
-          <w:lang w:val="en-US"/>
-        </w:rPr>
-        <w:t>recruiter,</w:t>
-      </w:r>
     </w:p>
     <w:p>
       <w:pPr>
@@ -43,52 +38,15 @@
         <w:jc w:val="both"/>
         <w:rPr>
           <w:rFonts w:ascii="Calibri" w:hAnsi="Calibri" w:cs="Calibri"/>
+          <w:lang w:val="en-US"/>
         </w:rPr>
       </w:pPr>
       <w:r>
         <w:rPr>
           <w:rFonts w:ascii="Calibri" w:hAnsi="Calibri" w:cs="Calibri"/>
-        </w:rPr>
-        <w:t>I am a Ph.D. candidate with a major in Bioinformatics at the National Autonomous University of Mexico (UNAM) and I will get my doctoral degree in December, 2022. I am writing to apply for th</w:t>
-      </w:r>
-      <w:r>
-        <w:rPr>
-          <w:rFonts w:ascii="Calibri" w:hAnsi="Calibri" w:cs="Calibri"/>
-          <w:lang w:val="en-US"/>
-        </w:rPr>
-        <w:t>is</w:t>
-      </w:r>
-      <w:r>
-        <w:rPr>
-          <w:rFonts w:ascii="Calibri" w:hAnsi="Calibri" w:cs="Calibri"/>
-        </w:rPr>
-        <w:t xml:space="preserve"> </w:t>
-      </w:r>
-      <w:r>
-        <w:rPr>
-          <w:rFonts w:ascii="Calibri" w:hAnsi="Calibri" w:cs="Calibri"/>
-          <w:lang w:val="en-US"/>
-        </w:rPr>
-        <w:t>D</w:t>
-      </w:r>
-      <w:r>
-        <w:rPr>
-          <w:rFonts w:ascii="Calibri" w:hAnsi="Calibri" w:cs="Calibri"/>
-        </w:rPr>
-        <w:t xml:space="preserve">ata </w:t>
-      </w:r>
-      <w:r>
-        <w:rPr>
-          <w:rFonts w:ascii="Calibri" w:hAnsi="Calibri" w:cs="Calibri"/>
-          <w:lang w:val="en-US"/>
-        </w:rPr>
-        <w:t>S</w:t>
-      </w:r>
-      <w:r>
-        <w:rPr>
-          <w:rFonts w:ascii="Calibri" w:hAnsi="Calibri" w:cs="Calibri"/>
-        </w:rPr>
-        <w:t>cience position because I believe my educational background and working experience make me a qualified candidate for this position.</w:t>
+          <w:lang w:val="en-US"/>
+        </w:rPr>
+        <w:t>I am a Ph.D. candidate with a major in Bioinformatics at the National Autonomous University of Mexico (UNAM). I am writing to apply for this position because I believe my educational background and working experience make me a qualified candidate for this position.</w:t>
       </w:r>
     </w:p>
     <w:p>
@@ -98,13 +56,31 @@
         <w:jc w:val="both"/>
         <w:rPr>
           <w:rFonts w:ascii="Calibri" w:hAnsi="Calibri" w:cs="Calibri"/>
+          <w:lang w:val="en-US"/>
         </w:rPr>
       </w:pPr>
       <w:r>
         <w:rPr>
           <w:rFonts w:ascii="Calibri" w:hAnsi="Calibri" w:cs="Calibri"/>
-        </w:rPr>
-        <w:t>I have studied the major of Bioinformatics, that is the application of computer and data sciences to biological data, since I finished my Bachelor's degree. After getting my bachelor's degree, I won a scholarship to continue with my M.Sc. and Ph.D. at UNAM, which is the top university in Mexico. As a graduate student researcher, I participated in different projects using modern genomic technologies and data science applied to biological data to obtain novel information.</w:t>
+          <w:lang w:val="en-US"/>
+        </w:rPr>
+        <w:t xml:space="preserve">I have studied the major of Bioinformatics, which is the application of computer and data sciences to biological data since I finished my </w:t>
+      </w:r>
+      <w:proofErr w:type="gramStart"/>
+      <w:r>
+        <w:rPr>
+          <w:rFonts w:ascii="Calibri" w:hAnsi="Calibri" w:cs="Calibri"/>
+          <w:lang w:val="en-US"/>
+        </w:rPr>
+        <w:t>Bachelor's</w:t>
+      </w:r>
+      <w:proofErr w:type="gramEnd"/>
+      <w:r>
+        <w:rPr>
+          <w:rFonts w:ascii="Calibri" w:hAnsi="Calibri" w:cs="Calibri"/>
+          <w:lang w:val="en-US"/>
+        </w:rPr>
+        <w:t xml:space="preserve"> degree. After getting my bachelor's degree, I won a scholarship to continue with my M.Sc. and Ph.D. at UNAM, which is the top university in Mexico. As a graduate student researcher, I participated in different projects using modern genomic technologies and data science applied to biological data to obtain novel information.</w:t>
       </w:r>
     </w:p>
     <w:p>
@@ -114,13 +90,15 @@
         <w:jc w:val="both"/>
         <w:rPr>
           <w:rFonts w:ascii="Calibri" w:hAnsi="Calibri" w:cs="Calibri"/>
+          <w:lang w:val="en-US"/>
         </w:rPr>
       </w:pPr>
       <w:r>
         <w:rPr>
           <w:rFonts w:ascii="Calibri" w:hAnsi="Calibri" w:cs="Calibri"/>
-        </w:rPr>
-        <w:t>Having studied the job description, I am confident that I have the skills, qualities, and qualifications needed to excel in the role. I consider myself a fast learner and could quickly adapt to your company. If I don't know something, I always look for a way to learn it. I possess excellent problem-solving capabilities, and I can manage a significant workload or several projects from different areas without losing track of each of them. For example, I participated in several research projects, managed the server, the GitHub account, and the scripts for those projects. Also, I am familiar with working remotely, so it wouldn't be such a difficult transition for me.</w:t>
+          <w:lang w:val="en-US"/>
+        </w:rPr>
+        <w:t>Having studied the job description, I am confident that I have the skills, qualities, and qualifications needed to excel in the role. I consider myself a fast learner and could quickly adapt to your company. If I don't know something, I always look for a way to learn it. I possess excellent problem-solving capabilities, and I can manage a significant workload or several projects from different areas without losing track of each of them. For example, I participated in several research projects and managed the server, the GitHub account, and the scripts for those projects.</w:t>
       </w:r>
     </w:p>
     <w:p>
@@ -130,11 +108,13 @@
         <w:jc w:val="both"/>
         <w:rPr>
           <w:rFonts w:ascii="Calibri" w:hAnsi="Calibri" w:cs="Calibri"/>
+          <w:lang w:val="en-US"/>
         </w:rPr>
       </w:pPr>
       <w:r>
         <w:rPr>
           <w:rFonts w:ascii="Calibri" w:hAnsi="Calibri" w:cs="Calibri"/>
+          <w:lang w:val="en-US"/>
         </w:rPr>
         <w:t>Additionally, I attached my CV and my personal webpage, where you can see my portfolio and publications.</w:t>
       </w:r>
@@ -146,17 +126,20 @@
         <w:jc w:val="both"/>
         <w:rPr>
           <w:rFonts w:ascii="Calibri" w:hAnsi="Calibri" w:cs="Calibri"/>
+          <w:lang w:val="en-US"/>
         </w:rPr>
       </w:pPr>
       <w:r>
         <w:rPr>
           <w:rFonts w:ascii="Calibri" w:hAnsi="Calibri" w:cs="Calibri"/>
+          <w:lang w:val="en-US"/>
         </w:rPr>
         <w:t>Thanks a lot for your attention, and I look forward to being in touch with you in the future.</w:t>
       </w:r>
     </w:p>
     <w:p>
       <w:pPr>
+        <w:pStyle w:val="root-block-node"/>
         <w:spacing w:line="276" w:lineRule="auto"/>
         <w:jc w:val="both"/>
         <w:rPr>
@@ -164,16 +147,10 @@
           <w:lang w:val="en-US"/>
         </w:rPr>
       </w:pPr>
-      <w:r>
-        <w:rPr>
-          <w:rFonts w:ascii="Calibri" w:hAnsi="Calibri" w:cs="Calibri"/>
-          <w:lang w:val="en-US"/>
-        </w:rPr>
-        <w:t>Best regards,</w:t>
-      </w:r>
     </w:p>
     <w:p>
       <w:pPr>
+        <w:pStyle w:val="root-block-node"/>
         <w:spacing w:line="276" w:lineRule="auto"/>
         <w:jc w:val="both"/>
         <w:rPr>
@@ -181,9 +158,17 @@
           <w:lang w:val="en-US"/>
         </w:rPr>
       </w:pPr>
+      <w:r>
+        <w:rPr>
+          <w:rFonts w:ascii="Calibri" w:hAnsi="Calibri" w:cs="Calibri"/>
+          <w:lang w:val="en-US"/>
+        </w:rPr>
+        <w:t>Best regards,</w:t>
+      </w:r>
     </w:p>
     <w:p>
       <w:pPr>
+        <w:pStyle w:val="root-block-node"/>
         <w:spacing w:line="276" w:lineRule="auto"/>
         <w:jc w:val="both"/>
         <w:rPr>
@@ -191,26 +176,6 @@
           <w:lang w:val="en-US"/>
         </w:rPr>
       </w:pPr>
-    </w:p>
-    <w:p>
-      <w:pPr>
-        <w:spacing w:line="276" w:lineRule="auto"/>
-        <w:jc w:val="both"/>
-        <w:rPr>
-          <w:rFonts w:ascii="Calibri" w:hAnsi="Calibri" w:cs="Calibri"/>
-          <w:lang w:val="en-US"/>
-        </w:rPr>
-      </w:pPr>
-    </w:p>
-    <w:p>
-      <w:pPr>
-        <w:spacing w:line="276" w:lineRule="auto"/>
-        <w:jc w:val="both"/>
-        <w:rPr>
-          <w:rFonts w:ascii="Calibri" w:hAnsi="Calibri" w:cs="Calibri"/>
-          <w:lang w:val="en-US"/>
-        </w:rPr>
-      </w:pPr>
       <w:r>
         <w:rPr>
           <w:rFonts w:ascii="Calibri" w:hAnsi="Calibri" w:cs="Calibri"/>
@@ -218,16 +183,14 @@
         </w:rPr>
         <w:t>Luigui</w:t>
       </w:r>
-      <w:r>
-        <w:rPr>
-          <w:rFonts w:ascii="Calibri" w:hAnsi="Calibri" w:cs="Calibri"/>
-          <w:lang w:val="en-US"/>
-        </w:rPr>
-        <w:t xml:space="preserve"> Gallardo-Becerra</w:t>
-      </w:r>
     </w:p>
     <w:sectPr>
-      <w:headerReference w:type="default" r:id="rId7"/>
+      <w:headerReference w:type="even" r:id="rId7"/>
+      <w:headerReference w:type="default" r:id="rId8"/>
+      <w:footerReference w:type="even" r:id="rId9"/>
+      <w:footerReference w:type="default" r:id="rId10"/>
+      <w:headerReference w:type="first" r:id="rId11"/>
+      <w:footerReference w:type="first" r:id="rId12"/>
       <w:pgSz w:w="12240" w:h="15840"/>
       <w:pgMar w:top="1440" w:right="1440" w:bottom="1440" w:left="1440" w:header="708" w:footer="708" w:gutter="0"/>
       <w:cols w:space="708"/>
@@ -256,6 +219,36 @@
 </w:endnotes>
 </file>
 
+<file path=word/footer1.xml><?xml version="1.0" encoding="utf-8"?>
+<w:ftr xmlns:wpc="http://schemas.microsoft.com/office/word/2010/wordprocessingCanvas" xmlns:cx="http://schemas.microsoft.com/office/drawing/2014/chartex" xmlns:cx1="http://schemas.microsoft.com/office/drawing/2015/9/8/chartex" xmlns:cx2="http://schemas.microsoft.com/office/drawing/2015/10/21/chartex" xmlns:cx3="http://schemas.microsoft.com/office/drawing/2016/5/9/chartex" xmlns:cx4="http://schemas.microsoft.com/office/drawing/2016/5/10/chartex" xmlns:cx5="http://schemas.microsoft.com/office/drawing/2016/5/11/chartex" xmlns:cx6="http://schemas.microsoft.com/office/drawing/2016/5/12/chartex" xmlns:cx7="http://schemas.microsoft.com/office/drawing/2016/5/13/chartex" xmlns:cx8="http://schemas.microsoft.com/office/drawing/2016/5/14/chartex" xmlns:mc="http://schemas.openxmlformats.org/markup-compatibility/2006" xmlns:aink="http://schemas.microsoft.com/office/drawing/2016/ink" xmlns:am3d="http://schemas.microsoft.com/office/drawing/2017/model3d" xmlns:o="urn:schemas-microsoft-com:office:office" xmlns:oel="http://schemas.microsoft.com/office/2019/extlst" xmlns:r="http://schemas.openxmlformats.org/officeDocument/2006/relationships" xmlns:m="http://schemas.openxmlformats.org/officeDocument/2006/math" xmlns:v="urn:schemas-microsoft-com:vml" xmlns:wp14="http://schemas.microsoft.com/office/word/2010/wordprocessingDrawing" xmlns:wp="http://schemas.openxmlformats.org/drawingml/2006/wordprocessingDrawing" xmlns:w10="urn:schemas-microsoft-com:office:word" xmlns:w="http://schemas.openxmlformats.org/wordprocessingml/2006/main" xmlns:w14="http://schemas.microsoft.com/office/word/2010/wordml" xmlns:w15="http://schemas.microsoft.com/office/word/2012/wordml" xmlns:w16cex="http://schemas.microsoft.com/office/word/2018/wordml/cex" xmlns:w16cid="http://schemas.microsoft.com/office/word/2016/wordml/cid" xmlns:w16="http://schemas.microsoft.com/office/word/2018/wordml" xmlns:w16sdtdh="http://schemas.microsoft.com/office/word/2020/wordml/sdtdatahash" xmlns:w16se="http://schemas.microsoft.com/office/word/2015/wordml/symex" xmlns:wpg="http://schemas.microsoft.com/office/word/2010/wordprocessingGroup" xmlns:wpi="http://schemas.microsoft.com/office/word/2010/wordprocessingInk" xmlns:wne="http://schemas.microsoft.com/office/word/2006/wordml" xmlns:wps="http://schemas.microsoft.com/office/word/2010/wordprocessingShape" mc:Ignorable="w14 w15 w16se w16cid w16 w16cex w16sdtdh wp14">
+  <w:p>
+    <w:pPr>
+      <w:pStyle w:val="Footer"/>
+    </w:pPr>
+  </w:p>
+</w:ftr>
+</file>
+
+<file path=word/footer2.xml><?xml version="1.0" encoding="utf-8"?>
+<w:ftr xmlns:wpc="http://schemas.microsoft.com/office/word/2010/wordprocessingCanvas" xmlns:cx="http://schemas.microsoft.com/office/drawing/2014/chartex" xmlns:cx1="http://schemas.microsoft.com/office/drawing/2015/9/8/chartex" xmlns:cx2="http://schemas.microsoft.com/office/drawing/2015/10/21/chartex" xmlns:cx3="http://schemas.microsoft.com/office/drawing/2016/5/9/chartex" xmlns:cx4="http://schemas.microsoft.com/office/drawing/2016/5/10/chartex" xmlns:cx5="http://schemas.microsoft.com/office/drawing/2016/5/11/chartex" xmlns:cx6="http://schemas.microsoft.com/office/drawing/2016/5/12/chartex" xmlns:cx7="http://schemas.microsoft.com/office/drawing/2016/5/13/chartex" xmlns:cx8="http://schemas.microsoft.com/office/drawing/2016/5/14/chartex" xmlns:mc="http://schemas.openxmlformats.org/markup-compatibility/2006" xmlns:aink="http://schemas.microsoft.com/office/drawing/2016/ink" xmlns:am3d="http://schemas.microsoft.com/office/drawing/2017/model3d" xmlns:o="urn:schemas-microsoft-com:office:office" xmlns:oel="http://schemas.microsoft.com/office/2019/extlst" xmlns:r="http://schemas.openxmlformats.org/officeDocument/2006/relationships" xmlns:m="http://schemas.openxmlformats.org/officeDocument/2006/math" xmlns:v="urn:schemas-microsoft-com:vml" xmlns:wp14="http://schemas.microsoft.com/office/word/2010/wordprocessingDrawing" xmlns:wp="http://schemas.openxmlformats.org/drawingml/2006/wordprocessingDrawing" xmlns:w10="urn:schemas-microsoft-com:office:word" xmlns:w="http://schemas.openxmlformats.org/wordprocessingml/2006/main" xmlns:w14="http://schemas.microsoft.com/office/word/2010/wordml" xmlns:w15="http://schemas.microsoft.com/office/word/2012/wordml" xmlns:w16cex="http://schemas.microsoft.com/office/word/2018/wordml/cex" xmlns:w16cid="http://schemas.microsoft.com/office/word/2016/wordml/cid" xmlns:w16="http://schemas.microsoft.com/office/word/2018/wordml" xmlns:w16sdtdh="http://schemas.microsoft.com/office/word/2020/wordml/sdtdatahash" xmlns:w16se="http://schemas.microsoft.com/office/word/2015/wordml/symex" xmlns:wpg="http://schemas.microsoft.com/office/word/2010/wordprocessingGroup" xmlns:wpi="http://schemas.microsoft.com/office/word/2010/wordprocessingInk" xmlns:wne="http://schemas.microsoft.com/office/word/2006/wordml" xmlns:wps="http://schemas.microsoft.com/office/word/2010/wordprocessingShape" mc:Ignorable="w14 w15 w16se w16cid w16 w16cex w16sdtdh wp14">
+  <w:p>
+    <w:pPr>
+      <w:pStyle w:val="Footer"/>
+    </w:pPr>
+  </w:p>
+</w:ftr>
+</file>
+
+<file path=word/footer3.xml><?xml version="1.0" encoding="utf-8"?>
+<w:ftr xmlns:wpc="http://schemas.microsoft.com/office/word/2010/wordprocessingCanvas" xmlns:cx="http://schemas.microsoft.com/office/drawing/2014/chartex" xmlns:cx1="http://schemas.microsoft.com/office/drawing/2015/9/8/chartex" xmlns:cx2="http://schemas.microsoft.com/office/drawing/2015/10/21/chartex" xmlns:cx3="http://schemas.microsoft.com/office/drawing/2016/5/9/chartex" xmlns:cx4="http://schemas.microsoft.com/office/drawing/2016/5/10/chartex" xmlns:cx5="http://schemas.microsoft.com/office/drawing/2016/5/11/chartex" xmlns:cx6="http://schemas.microsoft.com/office/drawing/2016/5/12/chartex" xmlns:cx7="http://schemas.microsoft.com/office/drawing/2016/5/13/chartex" xmlns:cx8="http://schemas.microsoft.com/office/drawing/2016/5/14/chartex" xmlns:mc="http://schemas.openxmlformats.org/markup-compatibility/2006" xmlns:aink="http://schemas.microsoft.com/office/drawing/2016/ink" xmlns:am3d="http://schemas.microsoft.com/office/drawing/2017/model3d" xmlns:o="urn:schemas-microsoft-com:office:office" xmlns:oel="http://schemas.microsoft.com/office/2019/extlst" xmlns:r="http://schemas.openxmlformats.org/officeDocument/2006/relationships" xmlns:m="http://schemas.openxmlformats.org/officeDocument/2006/math" xmlns:v="urn:schemas-microsoft-com:vml" xmlns:wp14="http://schemas.microsoft.com/office/word/2010/wordprocessingDrawing" xmlns:wp="http://schemas.openxmlformats.org/drawingml/2006/wordprocessingDrawing" xmlns:w10="urn:schemas-microsoft-com:office:word" xmlns:w="http://schemas.openxmlformats.org/wordprocessingml/2006/main" xmlns:w14="http://schemas.microsoft.com/office/word/2010/wordml" xmlns:w15="http://schemas.microsoft.com/office/word/2012/wordml" xmlns:w16cex="http://schemas.microsoft.com/office/word/2018/wordml/cex" xmlns:w16cid="http://schemas.microsoft.com/office/word/2016/wordml/cid" xmlns:w16="http://schemas.microsoft.com/office/word/2018/wordml" xmlns:w16sdtdh="http://schemas.microsoft.com/office/word/2020/wordml/sdtdatahash" xmlns:w16se="http://schemas.microsoft.com/office/word/2015/wordml/symex" xmlns:wpg="http://schemas.microsoft.com/office/word/2010/wordprocessingGroup" xmlns:wpi="http://schemas.microsoft.com/office/word/2010/wordprocessingInk" xmlns:wne="http://schemas.microsoft.com/office/word/2006/wordml" xmlns:wps="http://schemas.microsoft.com/office/word/2010/wordprocessingShape" mc:Ignorable="w14 w15 w16se w16cid w16 w16cex w16sdtdh wp14">
+  <w:p>
+    <w:pPr>
+      <w:pStyle w:val="Footer"/>
+    </w:pPr>
+  </w:p>
+</w:ftr>
+</file>
+
 <file path=word/footnotes.xml><?xml version="1.0" encoding="utf-8"?>
 <w:footnotes xmlns:wpc="http://schemas.microsoft.com/office/word/2010/wordprocessingCanvas" xmlns:cx="http://schemas.microsoft.com/office/drawing/2014/chartex" xmlns:cx1="http://schemas.microsoft.com/office/drawing/2015/9/8/chartex" xmlns:cx2="http://schemas.microsoft.com/office/drawing/2015/10/21/chartex" xmlns:cx3="http://schemas.microsoft.com/office/drawing/2016/5/9/chartex" xmlns:cx4="http://schemas.microsoft.com/office/drawing/2016/5/10/chartex" xmlns:cx5="http://schemas.microsoft.com/office/drawing/2016/5/11/chartex" xmlns:cx6="http://schemas.microsoft.com/office/drawing/2016/5/12/chartex" xmlns:cx7="http://schemas.microsoft.com/office/drawing/2016/5/13/chartex" xmlns:cx8="http://schemas.microsoft.com/office/drawing/2016/5/14/chartex" xmlns:mc="http://schemas.openxmlformats.org/markup-compatibility/2006" xmlns:aink="http://schemas.microsoft.com/office/drawing/2016/ink" xmlns:am3d="http://schemas.microsoft.com/office/drawing/2017/model3d" xmlns:o="urn:schemas-microsoft-com:office:office" xmlns:oel="http://schemas.microsoft.com/office/2019/extlst" xmlns:r="http://schemas.openxmlformats.org/officeDocument/2006/relationships" xmlns:m="http://schemas.openxmlformats.org/officeDocument/2006/math" xmlns:v="urn:schemas-microsoft-com:vml" xmlns:wp14="http://schemas.microsoft.com/office/word/2010/wordprocessingDrawing" xmlns:wp="http://schemas.openxmlformats.org/drawingml/2006/wordprocessingDrawing" xmlns:w10="urn:schemas-microsoft-com:office:word" xmlns:w="http://schemas.openxmlformats.org/wordprocessingml/2006/main" xmlns:w14="http://schemas.microsoft.com/office/word/2010/wordml" xmlns:w15="http://schemas.microsoft.com/office/word/2012/wordml" xmlns:w16cex="http://schemas.microsoft.com/office/word/2018/wordml/cex" xmlns:w16cid="http://schemas.microsoft.com/office/word/2016/wordml/cid" xmlns:w16="http://schemas.microsoft.com/office/word/2018/wordml" xmlns:w16sdtdh="http://schemas.microsoft.com/office/word/2020/wordml/sdtdatahash" xmlns:w16se="http://schemas.microsoft.com/office/word/2015/wordml/symex" xmlns:wpg="http://schemas.microsoft.com/office/word/2010/wordprocessingGroup" xmlns:wpi="http://schemas.microsoft.com/office/word/2010/wordprocessingInk" xmlns:wne="http://schemas.microsoft.com/office/word/2006/wordml" xmlns:wps="http://schemas.microsoft.com/office/word/2010/wordprocessingShape" mc:Ignorable="w14 w15 w16se w16cid w16 w16cex w16sdtdh wp14">
   <w:footnote w:type="separator" w:id="-1">
@@ -279,6 +272,16 @@
 <w:hdr xmlns:wpc="http://schemas.microsoft.com/office/word/2010/wordprocessingCanvas" xmlns:cx="http://schemas.microsoft.com/office/drawing/2014/chartex" xmlns:cx1="http://schemas.microsoft.com/office/drawing/2015/9/8/chartex" xmlns:cx2="http://schemas.microsoft.com/office/drawing/2015/10/21/chartex" xmlns:cx3="http://schemas.microsoft.com/office/drawing/2016/5/9/chartex" xmlns:cx4="http://schemas.microsoft.com/office/drawing/2016/5/10/chartex" xmlns:cx5="http://schemas.microsoft.com/office/drawing/2016/5/11/chartex" xmlns:cx6="http://schemas.microsoft.com/office/drawing/2016/5/12/chartex" xmlns:cx7="http://schemas.microsoft.com/office/drawing/2016/5/13/chartex" xmlns:cx8="http://schemas.microsoft.com/office/drawing/2016/5/14/chartex" xmlns:mc="http://schemas.openxmlformats.org/markup-compatibility/2006" xmlns:aink="http://schemas.microsoft.com/office/drawing/2016/ink" xmlns:am3d="http://schemas.microsoft.com/office/drawing/2017/model3d" xmlns:o="urn:schemas-microsoft-com:office:office" xmlns:oel="http://schemas.microsoft.com/office/2019/extlst" xmlns:r="http://schemas.openxmlformats.org/officeDocument/2006/relationships" xmlns:m="http://schemas.openxmlformats.org/officeDocument/2006/math" xmlns:v="urn:schemas-microsoft-com:vml" xmlns:wp14="http://schemas.microsoft.com/office/word/2010/wordprocessingDrawing" xmlns:wp="http://schemas.openxmlformats.org/drawingml/2006/wordprocessingDrawing" xmlns:w10="urn:schemas-microsoft-com:office:word" xmlns:w="http://schemas.openxmlformats.org/wordprocessingml/2006/main" xmlns:w14="http://schemas.microsoft.com/office/word/2010/wordml" xmlns:w15="http://schemas.microsoft.com/office/word/2012/wordml" xmlns:w16cex="http://schemas.microsoft.com/office/word/2018/wordml/cex" xmlns:w16cid="http://schemas.microsoft.com/office/word/2016/wordml/cid" xmlns:w16="http://schemas.microsoft.com/office/word/2018/wordml" xmlns:w16sdtdh="http://schemas.microsoft.com/office/word/2020/wordml/sdtdatahash" xmlns:w16se="http://schemas.microsoft.com/office/word/2015/wordml/symex" xmlns:wpg="http://schemas.microsoft.com/office/word/2010/wordprocessingGroup" xmlns:wpi="http://schemas.microsoft.com/office/word/2010/wordprocessingInk" xmlns:wne="http://schemas.microsoft.com/office/word/2006/wordml" xmlns:wps="http://schemas.microsoft.com/office/word/2010/wordprocessingShape" mc:Ignorable="w14 w15 w16se w16cid w16 w16cex w16sdtdh wp14">
   <w:p>
     <w:pPr>
+      <w:pStyle w:val="Header"/>
+    </w:pPr>
+  </w:p>
+</w:hdr>
+</file>
+
+<file path=word/header2.xml><?xml version="1.0" encoding="utf-8"?>
+<w:hdr xmlns:wpc="http://schemas.microsoft.com/office/word/2010/wordprocessingCanvas" xmlns:cx="http://schemas.microsoft.com/office/drawing/2014/chartex" xmlns:cx1="http://schemas.microsoft.com/office/drawing/2015/9/8/chartex" xmlns:cx2="http://schemas.microsoft.com/office/drawing/2015/10/21/chartex" xmlns:cx3="http://schemas.microsoft.com/office/drawing/2016/5/9/chartex" xmlns:cx4="http://schemas.microsoft.com/office/drawing/2016/5/10/chartex" xmlns:cx5="http://schemas.microsoft.com/office/drawing/2016/5/11/chartex" xmlns:cx6="http://schemas.microsoft.com/office/drawing/2016/5/12/chartex" xmlns:cx7="http://schemas.microsoft.com/office/drawing/2016/5/13/chartex" xmlns:cx8="http://schemas.microsoft.com/office/drawing/2016/5/14/chartex" xmlns:mc="http://schemas.openxmlformats.org/markup-compatibility/2006" xmlns:aink="http://schemas.microsoft.com/office/drawing/2016/ink" xmlns:am3d="http://schemas.microsoft.com/office/drawing/2017/model3d" xmlns:o="urn:schemas-microsoft-com:office:office" xmlns:oel="http://schemas.microsoft.com/office/2019/extlst" xmlns:r="http://schemas.openxmlformats.org/officeDocument/2006/relationships" xmlns:m="http://schemas.openxmlformats.org/officeDocument/2006/math" xmlns:v="urn:schemas-microsoft-com:vml" xmlns:wp14="http://schemas.microsoft.com/office/word/2010/wordprocessingDrawing" xmlns:wp="http://schemas.openxmlformats.org/drawingml/2006/wordprocessingDrawing" xmlns:w10="urn:schemas-microsoft-com:office:word" xmlns:w="http://schemas.openxmlformats.org/wordprocessingml/2006/main" xmlns:w14="http://schemas.microsoft.com/office/word/2010/wordml" xmlns:w15="http://schemas.microsoft.com/office/word/2012/wordml" xmlns:w16cex="http://schemas.microsoft.com/office/word/2018/wordml/cex" xmlns:w16cid="http://schemas.microsoft.com/office/word/2016/wordml/cid" xmlns:w16="http://schemas.microsoft.com/office/word/2018/wordml" xmlns:w16sdtdh="http://schemas.microsoft.com/office/word/2020/wordml/sdtdatahash" xmlns:w16se="http://schemas.microsoft.com/office/word/2015/wordml/symex" xmlns:wpg="http://schemas.microsoft.com/office/word/2010/wordprocessingGroup" xmlns:wpi="http://schemas.microsoft.com/office/word/2010/wordprocessingInk" xmlns:wne="http://schemas.microsoft.com/office/word/2006/wordml" xmlns:wps="http://schemas.microsoft.com/office/word/2010/wordprocessingShape" mc:Ignorable="w14 w15 w16se w16cid w16 w16cex w16sdtdh wp14">
+  <w:p>
+    <w:pPr>
       <w:pStyle w:val="root-block-node"/>
       <w:spacing w:before="0" w:beforeAutospacing="0" w:after="0" w:afterAutospacing="0"/>
       <w:jc w:val="right"/>
@@ -309,42 +312,16 @@
         <w:lang w:val="es-ES"/>
       </w:rPr>
     </w:pPr>
-    <w:r>
-      <w:rPr>
-        <w:rFonts w:ascii="Calibri" w:hAnsi="Calibri" w:cs="Calibri"/>
-        <w:lang w:val="en-US"/>
-      </w:rPr>
-      <w:fldChar w:fldCharType="begin"/>
-    </w:r>
-    <w:r>
-      <w:rPr>
-        <w:rFonts w:ascii="Calibri" w:hAnsi="Calibri" w:cs="Calibri"/>
-        <w:lang w:val="es-ES"/>
-      </w:rPr>
-      <w:instrText xml:space="preserve"> HYPERLINK "mailto:luiguimichelgallardo@gmail.com" </w:instrText>
-    </w:r>
-    <w:r>
-      <w:rPr>
-        <w:rFonts w:ascii="Calibri" w:hAnsi="Calibri" w:cs="Calibri"/>
-        <w:lang w:val="en-US"/>
-      </w:rPr>
-      <w:fldChar w:fldCharType="separate"/>
-    </w:r>
-    <w:r>
-      <w:rPr>
-        <w:rStyle w:val="Hyperlink"/>
-        <w:rFonts w:ascii="Calibri" w:hAnsi="Calibri" w:cs="Calibri"/>
-        <w:lang w:val="es-ES"/>
-      </w:rPr>
-      <w:t>luiguimichelgallardo@gmail.com</w:t>
-    </w:r>
-    <w:r>
-      <w:rPr>
-        <w:rFonts w:ascii="Calibri" w:hAnsi="Calibri" w:cs="Calibri"/>
-        <w:lang w:val="en-US"/>
-      </w:rPr>
-      <w:fldChar w:fldCharType="end"/>
-    </w:r>
+    <w:hyperlink r:id="rId1" w:history="1">
+      <w:r>
+        <w:rPr>
+          <w:rStyle w:val="Hyperlink"/>
+          <w:rFonts w:ascii="Calibri" w:hAnsi="Calibri" w:cs="Calibri"/>
+          <w:lang w:val="es-ES"/>
+        </w:rPr>
+        <w:t>luiguimichelgallardo@gmail.com</w:t>
+      </w:r>
+    </w:hyperlink>
   </w:p>
   <w:p>
     <w:pPr>
@@ -356,42 +333,16 @@
         <w:lang w:val="es-ES"/>
       </w:rPr>
     </w:pPr>
-    <w:r>
-      <w:rPr>
-        <w:rFonts w:ascii="Calibri" w:hAnsi="Calibri" w:cs="Calibri"/>
-        <w:lang w:val="en-US"/>
-      </w:rPr>
-      <w:fldChar w:fldCharType="begin"/>
-    </w:r>
-    <w:r>
-      <w:rPr>
-        <w:rFonts w:ascii="Calibri" w:hAnsi="Calibri" w:cs="Calibri"/>
-        <w:lang w:val="es-ES"/>
-      </w:rPr>
-      <w:instrText xml:space="preserve"> HYPERLINK "https://luiguigallardo.github.io/web_page/" </w:instrText>
-    </w:r>
-    <w:r>
-      <w:rPr>
-        <w:rFonts w:ascii="Calibri" w:hAnsi="Calibri" w:cs="Calibri"/>
-        <w:lang w:val="en-US"/>
-      </w:rPr>
-      <w:fldChar w:fldCharType="separate"/>
-    </w:r>
-    <w:r>
-      <w:rPr>
-        <w:rStyle w:val="Hyperlink"/>
-        <w:rFonts w:ascii="Calibri" w:hAnsi="Calibri" w:cs="Calibri"/>
-        <w:lang w:val="es-ES"/>
-      </w:rPr>
-      <w:t>https://luiguigallardo.github.io/web_page/</w:t>
-    </w:r>
-    <w:r>
-      <w:rPr>
-        <w:rFonts w:ascii="Calibri" w:hAnsi="Calibri" w:cs="Calibri"/>
-        <w:lang w:val="en-US"/>
-      </w:rPr>
-      <w:fldChar w:fldCharType="end"/>
-    </w:r>
+    <w:hyperlink r:id="rId2" w:history="1">
+      <w:r>
+        <w:rPr>
+          <w:rStyle w:val="Hyperlink"/>
+          <w:rFonts w:ascii="Calibri" w:hAnsi="Calibri" w:cs="Calibri"/>
+          <w:lang w:val="es-ES"/>
+        </w:rPr>
+        <w:t>https://luiguigallardo.github.io/web_page/</w:t>
+      </w:r>
+    </w:hyperlink>
   </w:p>
   <w:p>
     <w:pPr>
@@ -424,9 +375,74 @@
     <w:r>
       <w:rPr>
         <w:rFonts w:ascii="Calibri" w:hAnsi="Calibri" w:cs="Calibri"/>
-      </w:rPr>
-      <w:t>Saturday, 13 August 2022</w:t>
+        <w:lang w:val="en-US"/>
+      </w:rPr>
+      <w:t>Monday</w:t>
     </w:r>
+    <w:r>
+      <w:rPr>
+        <w:rFonts w:ascii="Calibri" w:hAnsi="Calibri" w:cs="Calibri"/>
+      </w:rPr>
+      <w:t>,</w:t>
+    </w:r>
+    <w:r>
+      <w:rPr>
+        <w:rFonts w:ascii="Calibri" w:hAnsi="Calibri" w:cs="Calibri"/>
+        <w:lang w:val="en-US"/>
+      </w:rPr>
+      <w:t xml:space="preserve"> October</w:t>
+    </w:r>
+    <w:r>
+      <w:rPr>
+        <w:rFonts w:ascii="Calibri" w:hAnsi="Calibri" w:cs="Calibri"/>
+      </w:rPr>
+      <w:t xml:space="preserve"> </w:t>
+    </w:r>
+    <w:r>
+      <w:rPr>
+        <w:rFonts w:ascii="Calibri" w:hAnsi="Calibri" w:cs="Calibri"/>
+        <w:lang w:val="es-ES_tradnl"/>
+      </w:rPr>
+      <w:t>1</w:t>
+    </w:r>
+    <w:r>
+      <w:rPr>
+        <w:rFonts w:ascii="Calibri" w:hAnsi="Calibri" w:cs="Calibri"/>
+        <w:lang w:val="en-US"/>
+      </w:rPr>
+      <w:t>3</w:t>
+    </w:r>
+    <w:r>
+      <w:rPr>
+        <w:rFonts w:ascii="Calibri" w:hAnsi="Calibri" w:cs="Calibri"/>
+        <w:vertAlign w:val="superscript"/>
+        <w:lang w:val="en-US"/>
+      </w:rPr>
+      <w:t>rd</w:t>
+    </w:r>
+    <w:r>
+      <w:rPr>
+        <w:rFonts w:ascii="Calibri" w:hAnsi="Calibri" w:cs="Calibri"/>
+        <w:lang w:val="en-US"/>
+      </w:rPr>
+      <w:t xml:space="preserve"> </w:t>
+    </w:r>
+    <w:r>
+      <w:rPr>
+        <w:rFonts w:ascii="Calibri" w:hAnsi="Calibri" w:cs="Calibri"/>
+      </w:rPr>
+      <w:t>2022</w:t>
+    </w:r>
+  </w:p>
+</w:hdr>
+</file>
+
+<file path=word/header3.xml><?xml version="1.0" encoding="utf-8"?>
+<w:hdr xmlns:wpc="http://schemas.microsoft.com/office/word/2010/wordprocessingCanvas" xmlns:cx="http://schemas.microsoft.com/office/drawing/2014/chartex" xmlns:cx1="http://schemas.microsoft.com/office/drawing/2015/9/8/chartex" xmlns:cx2="http://schemas.microsoft.com/office/drawing/2015/10/21/chartex" xmlns:cx3="http://schemas.microsoft.com/office/drawing/2016/5/9/chartex" xmlns:cx4="http://schemas.microsoft.com/office/drawing/2016/5/10/chartex" xmlns:cx5="http://schemas.microsoft.com/office/drawing/2016/5/11/chartex" xmlns:cx6="http://schemas.microsoft.com/office/drawing/2016/5/12/chartex" xmlns:cx7="http://schemas.microsoft.com/office/drawing/2016/5/13/chartex" xmlns:cx8="http://schemas.microsoft.com/office/drawing/2016/5/14/chartex" xmlns:mc="http://schemas.openxmlformats.org/markup-compatibility/2006" xmlns:aink="http://schemas.microsoft.com/office/drawing/2016/ink" xmlns:am3d="http://schemas.microsoft.com/office/drawing/2017/model3d" xmlns:o="urn:schemas-microsoft-com:office:office" xmlns:oel="http://schemas.microsoft.com/office/2019/extlst" xmlns:r="http://schemas.openxmlformats.org/officeDocument/2006/relationships" xmlns:m="http://schemas.openxmlformats.org/officeDocument/2006/math" xmlns:v="urn:schemas-microsoft-com:vml" xmlns:wp14="http://schemas.microsoft.com/office/word/2010/wordprocessingDrawing" xmlns:wp="http://schemas.openxmlformats.org/drawingml/2006/wordprocessingDrawing" xmlns:w10="urn:schemas-microsoft-com:office:word" xmlns:w="http://schemas.openxmlformats.org/wordprocessingml/2006/main" xmlns:w14="http://schemas.microsoft.com/office/word/2010/wordml" xmlns:w15="http://schemas.microsoft.com/office/word/2012/wordml" xmlns:w16cex="http://schemas.microsoft.com/office/word/2018/wordml/cex" xmlns:w16cid="http://schemas.microsoft.com/office/word/2016/wordml/cid" xmlns:w16="http://schemas.microsoft.com/office/word/2018/wordml" xmlns:w16sdtdh="http://schemas.microsoft.com/office/word/2020/wordml/sdtdatahash" xmlns:w16se="http://schemas.microsoft.com/office/word/2015/wordml/symex" xmlns:wpg="http://schemas.microsoft.com/office/word/2010/wordprocessingGroup" xmlns:wpi="http://schemas.microsoft.com/office/word/2010/wordprocessingInk" xmlns:wne="http://schemas.microsoft.com/office/word/2006/wordml" xmlns:wps="http://schemas.microsoft.com/office/word/2010/wordprocessingShape" mc:Ignorable="w14 w15 w16se w16cid w16 w16cex w16sdtdh wp14">
+  <w:p>
+    <w:pPr>
+      <w:pStyle w:val="Header"/>
+    </w:pPr>
   </w:p>
 </w:hdr>
 </file>

</xml_diff>

<commit_message>
Update to deployed Shiny apps and resume
</commit_message>
<xml_diff>
--- a/cv_lmgb_2022/cover_letter_2022.docx
+++ b/cv_lmgb_2022/cover_letter_2022.docx
@@ -185,12 +185,7 @@
       </w:r>
     </w:p>
     <w:sectPr>
-      <w:headerReference w:type="even" r:id="rId7"/>
-      <w:headerReference w:type="default" r:id="rId8"/>
-      <w:footerReference w:type="even" r:id="rId9"/>
-      <w:footerReference w:type="default" r:id="rId10"/>
-      <w:headerReference w:type="first" r:id="rId11"/>
-      <w:footerReference w:type="first" r:id="rId12"/>
+      <w:headerReference w:type="default" r:id="rId7"/>
       <w:pgSz w:w="12240" w:h="15840"/>
       <w:pgMar w:top="1440" w:right="1440" w:bottom="1440" w:left="1440" w:header="708" w:footer="708" w:gutter="0"/>
       <w:cols w:space="708"/>
@@ -219,36 +214,6 @@
 </w:endnotes>
 </file>
 
-<file path=word/footer1.xml><?xml version="1.0" encoding="utf-8"?>
-<w:ftr xmlns:wpc="http://schemas.microsoft.com/office/word/2010/wordprocessingCanvas" xmlns:cx="http://schemas.microsoft.com/office/drawing/2014/chartex" xmlns:cx1="http://schemas.microsoft.com/office/drawing/2015/9/8/chartex" xmlns:cx2="http://schemas.microsoft.com/office/drawing/2015/10/21/chartex" xmlns:cx3="http://schemas.microsoft.com/office/drawing/2016/5/9/chartex" xmlns:cx4="http://schemas.microsoft.com/office/drawing/2016/5/10/chartex" xmlns:cx5="http://schemas.microsoft.com/office/drawing/2016/5/11/chartex" xmlns:cx6="http://schemas.microsoft.com/office/drawing/2016/5/12/chartex" xmlns:cx7="http://schemas.microsoft.com/office/drawing/2016/5/13/chartex" xmlns:cx8="http://schemas.microsoft.com/office/drawing/2016/5/14/chartex" xmlns:mc="http://schemas.openxmlformats.org/markup-compatibility/2006" xmlns:aink="http://schemas.microsoft.com/office/drawing/2016/ink" xmlns:am3d="http://schemas.microsoft.com/office/drawing/2017/model3d" xmlns:o="urn:schemas-microsoft-com:office:office" xmlns:oel="http://schemas.microsoft.com/office/2019/extlst" xmlns:r="http://schemas.openxmlformats.org/officeDocument/2006/relationships" xmlns:m="http://schemas.openxmlformats.org/officeDocument/2006/math" xmlns:v="urn:schemas-microsoft-com:vml" xmlns:wp14="http://schemas.microsoft.com/office/word/2010/wordprocessingDrawing" xmlns:wp="http://schemas.openxmlformats.org/drawingml/2006/wordprocessingDrawing" xmlns:w10="urn:schemas-microsoft-com:office:word" xmlns:w="http://schemas.openxmlformats.org/wordprocessingml/2006/main" xmlns:w14="http://schemas.microsoft.com/office/word/2010/wordml" xmlns:w15="http://schemas.microsoft.com/office/word/2012/wordml" xmlns:w16cex="http://schemas.microsoft.com/office/word/2018/wordml/cex" xmlns:w16cid="http://schemas.microsoft.com/office/word/2016/wordml/cid" xmlns:w16="http://schemas.microsoft.com/office/word/2018/wordml" xmlns:w16sdtdh="http://schemas.microsoft.com/office/word/2020/wordml/sdtdatahash" xmlns:w16se="http://schemas.microsoft.com/office/word/2015/wordml/symex" xmlns:wpg="http://schemas.microsoft.com/office/word/2010/wordprocessingGroup" xmlns:wpi="http://schemas.microsoft.com/office/word/2010/wordprocessingInk" xmlns:wne="http://schemas.microsoft.com/office/word/2006/wordml" xmlns:wps="http://schemas.microsoft.com/office/word/2010/wordprocessingShape" mc:Ignorable="w14 w15 w16se w16cid w16 w16cex w16sdtdh wp14">
-  <w:p>
-    <w:pPr>
-      <w:pStyle w:val="Footer"/>
-    </w:pPr>
-  </w:p>
-</w:ftr>
-</file>
-
-<file path=word/footer2.xml><?xml version="1.0" encoding="utf-8"?>
-<w:ftr xmlns:wpc="http://schemas.microsoft.com/office/word/2010/wordprocessingCanvas" xmlns:cx="http://schemas.microsoft.com/office/drawing/2014/chartex" xmlns:cx1="http://schemas.microsoft.com/office/drawing/2015/9/8/chartex" xmlns:cx2="http://schemas.microsoft.com/office/drawing/2015/10/21/chartex" xmlns:cx3="http://schemas.microsoft.com/office/drawing/2016/5/9/chartex" xmlns:cx4="http://schemas.microsoft.com/office/drawing/2016/5/10/chartex" xmlns:cx5="http://schemas.microsoft.com/office/drawing/2016/5/11/chartex" xmlns:cx6="http://schemas.microsoft.com/office/drawing/2016/5/12/chartex" xmlns:cx7="http://schemas.microsoft.com/office/drawing/2016/5/13/chartex" xmlns:cx8="http://schemas.microsoft.com/office/drawing/2016/5/14/chartex" xmlns:mc="http://schemas.openxmlformats.org/markup-compatibility/2006" xmlns:aink="http://schemas.microsoft.com/office/drawing/2016/ink" xmlns:am3d="http://schemas.microsoft.com/office/drawing/2017/model3d" xmlns:o="urn:schemas-microsoft-com:office:office" xmlns:oel="http://schemas.microsoft.com/office/2019/extlst" xmlns:r="http://schemas.openxmlformats.org/officeDocument/2006/relationships" xmlns:m="http://schemas.openxmlformats.org/officeDocument/2006/math" xmlns:v="urn:schemas-microsoft-com:vml" xmlns:wp14="http://schemas.microsoft.com/office/word/2010/wordprocessingDrawing" xmlns:wp="http://schemas.openxmlformats.org/drawingml/2006/wordprocessingDrawing" xmlns:w10="urn:schemas-microsoft-com:office:word" xmlns:w="http://schemas.openxmlformats.org/wordprocessingml/2006/main" xmlns:w14="http://schemas.microsoft.com/office/word/2010/wordml" xmlns:w15="http://schemas.microsoft.com/office/word/2012/wordml" xmlns:w16cex="http://schemas.microsoft.com/office/word/2018/wordml/cex" xmlns:w16cid="http://schemas.microsoft.com/office/word/2016/wordml/cid" xmlns:w16="http://schemas.microsoft.com/office/word/2018/wordml" xmlns:w16sdtdh="http://schemas.microsoft.com/office/word/2020/wordml/sdtdatahash" xmlns:w16se="http://schemas.microsoft.com/office/word/2015/wordml/symex" xmlns:wpg="http://schemas.microsoft.com/office/word/2010/wordprocessingGroup" xmlns:wpi="http://schemas.microsoft.com/office/word/2010/wordprocessingInk" xmlns:wne="http://schemas.microsoft.com/office/word/2006/wordml" xmlns:wps="http://schemas.microsoft.com/office/word/2010/wordprocessingShape" mc:Ignorable="w14 w15 w16se w16cid w16 w16cex w16sdtdh wp14">
-  <w:p>
-    <w:pPr>
-      <w:pStyle w:val="Footer"/>
-    </w:pPr>
-  </w:p>
-</w:ftr>
-</file>
-
-<file path=word/footer3.xml><?xml version="1.0" encoding="utf-8"?>
-<w:ftr xmlns:wpc="http://schemas.microsoft.com/office/word/2010/wordprocessingCanvas" xmlns:cx="http://schemas.microsoft.com/office/drawing/2014/chartex" xmlns:cx1="http://schemas.microsoft.com/office/drawing/2015/9/8/chartex" xmlns:cx2="http://schemas.microsoft.com/office/drawing/2015/10/21/chartex" xmlns:cx3="http://schemas.microsoft.com/office/drawing/2016/5/9/chartex" xmlns:cx4="http://schemas.microsoft.com/office/drawing/2016/5/10/chartex" xmlns:cx5="http://schemas.microsoft.com/office/drawing/2016/5/11/chartex" xmlns:cx6="http://schemas.microsoft.com/office/drawing/2016/5/12/chartex" xmlns:cx7="http://schemas.microsoft.com/office/drawing/2016/5/13/chartex" xmlns:cx8="http://schemas.microsoft.com/office/drawing/2016/5/14/chartex" xmlns:mc="http://schemas.openxmlformats.org/markup-compatibility/2006" xmlns:aink="http://schemas.microsoft.com/office/drawing/2016/ink" xmlns:am3d="http://schemas.microsoft.com/office/drawing/2017/model3d" xmlns:o="urn:schemas-microsoft-com:office:office" xmlns:oel="http://schemas.microsoft.com/office/2019/extlst" xmlns:r="http://schemas.openxmlformats.org/officeDocument/2006/relationships" xmlns:m="http://schemas.openxmlformats.org/officeDocument/2006/math" xmlns:v="urn:schemas-microsoft-com:vml" xmlns:wp14="http://schemas.microsoft.com/office/word/2010/wordprocessingDrawing" xmlns:wp="http://schemas.openxmlformats.org/drawingml/2006/wordprocessingDrawing" xmlns:w10="urn:schemas-microsoft-com:office:word" xmlns:w="http://schemas.openxmlformats.org/wordprocessingml/2006/main" xmlns:w14="http://schemas.microsoft.com/office/word/2010/wordml" xmlns:w15="http://schemas.microsoft.com/office/word/2012/wordml" xmlns:w16cex="http://schemas.microsoft.com/office/word/2018/wordml/cex" xmlns:w16cid="http://schemas.microsoft.com/office/word/2016/wordml/cid" xmlns:w16="http://schemas.microsoft.com/office/word/2018/wordml" xmlns:w16sdtdh="http://schemas.microsoft.com/office/word/2020/wordml/sdtdatahash" xmlns:w16se="http://schemas.microsoft.com/office/word/2015/wordml/symex" xmlns:wpg="http://schemas.microsoft.com/office/word/2010/wordprocessingGroup" xmlns:wpi="http://schemas.microsoft.com/office/word/2010/wordprocessingInk" xmlns:wne="http://schemas.microsoft.com/office/word/2006/wordml" xmlns:wps="http://schemas.microsoft.com/office/word/2010/wordprocessingShape" mc:Ignorable="w14 w15 w16se w16cid w16 w16cex w16sdtdh wp14">
-  <w:p>
-    <w:pPr>
-      <w:pStyle w:val="Footer"/>
-    </w:pPr>
-  </w:p>
-</w:ftr>
-</file>
-
 <file path=word/footnotes.xml><?xml version="1.0" encoding="utf-8"?>
 <w:footnotes xmlns:wpc="http://schemas.microsoft.com/office/word/2010/wordprocessingCanvas" xmlns:cx="http://schemas.microsoft.com/office/drawing/2014/chartex" xmlns:cx1="http://schemas.microsoft.com/office/drawing/2015/9/8/chartex" xmlns:cx2="http://schemas.microsoft.com/office/drawing/2015/10/21/chartex" xmlns:cx3="http://schemas.microsoft.com/office/drawing/2016/5/9/chartex" xmlns:cx4="http://schemas.microsoft.com/office/drawing/2016/5/10/chartex" xmlns:cx5="http://schemas.microsoft.com/office/drawing/2016/5/11/chartex" xmlns:cx6="http://schemas.microsoft.com/office/drawing/2016/5/12/chartex" xmlns:cx7="http://schemas.microsoft.com/office/drawing/2016/5/13/chartex" xmlns:cx8="http://schemas.microsoft.com/office/drawing/2016/5/14/chartex" xmlns:mc="http://schemas.openxmlformats.org/markup-compatibility/2006" xmlns:aink="http://schemas.microsoft.com/office/drawing/2016/ink" xmlns:am3d="http://schemas.microsoft.com/office/drawing/2017/model3d" xmlns:o="urn:schemas-microsoft-com:office:office" xmlns:oel="http://schemas.microsoft.com/office/2019/extlst" xmlns:r="http://schemas.openxmlformats.org/officeDocument/2006/relationships" xmlns:m="http://schemas.openxmlformats.org/officeDocument/2006/math" xmlns:v="urn:schemas-microsoft-com:vml" xmlns:wp14="http://schemas.microsoft.com/office/word/2010/wordprocessingDrawing" xmlns:wp="http://schemas.openxmlformats.org/drawingml/2006/wordprocessingDrawing" xmlns:w10="urn:schemas-microsoft-com:office:word" xmlns:w="http://schemas.openxmlformats.org/wordprocessingml/2006/main" xmlns:w14="http://schemas.microsoft.com/office/word/2010/wordml" xmlns:w15="http://schemas.microsoft.com/office/word/2012/wordml" xmlns:w16cex="http://schemas.microsoft.com/office/word/2018/wordml/cex" xmlns:w16cid="http://schemas.microsoft.com/office/word/2016/wordml/cid" xmlns:w16="http://schemas.microsoft.com/office/word/2018/wordml" xmlns:w16sdtdh="http://schemas.microsoft.com/office/word/2020/wordml/sdtdatahash" xmlns:w16se="http://schemas.microsoft.com/office/word/2015/wordml/symex" xmlns:wpg="http://schemas.microsoft.com/office/word/2010/wordprocessingGroup" xmlns:wpi="http://schemas.microsoft.com/office/word/2010/wordprocessingInk" xmlns:wne="http://schemas.microsoft.com/office/word/2006/wordml" xmlns:wps="http://schemas.microsoft.com/office/word/2010/wordprocessingShape" mc:Ignorable="w14 w15 w16se w16cid w16 w16cex w16sdtdh wp14">
   <w:footnote w:type="separator" w:id="-1">
@@ -269,16 +234,6 @@
 </file>
 
 <file path=word/header1.xml><?xml version="1.0" encoding="utf-8"?>
-<w:hdr xmlns:wpc="http://schemas.microsoft.com/office/word/2010/wordprocessingCanvas" xmlns:cx="http://schemas.microsoft.com/office/drawing/2014/chartex" xmlns:cx1="http://schemas.microsoft.com/office/drawing/2015/9/8/chartex" xmlns:cx2="http://schemas.microsoft.com/office/drawing/2015/10/21/chartex" xmlns:cx3="http://schemas.microsoft.com/office/drawing/2016/5/9/chartex" xmlns:cx4="http://schemas.microsoft.com/office/drawing/2016/5/10/chartex" xmlns:cx5="http://schemas.microsoft.com/office/drawing/2016/5/11/chartex" xmlns:cx6="http://schemas.microsoft.com/office/drawing/2016/5/12/chartex" xmlns:cx7="http://schemas.microsoft.com/office/drawing/2016/5/13/chartex" xmlns:cx8="http://schemas.microsoft.com/office/drawing/2016/5/14/chartex" xmlns:mc="http://schemas.openxmlformats.org/markup-compatibility/2006" xmlns:aink="http://schemas.microsoft.com/office/drawing/2016/ink" xmlns:am3d="http://schemas.microsoft.com/office/drawing/2017/model3d" xmlns:o="urn:schemas-microsoft-com:office:office" xmlns:oel="http://schemas.microsoft.com/office/2019/extlst" xmlns:r="http://schemas.openxmlformats.org/officeDocument/2006/relationships" xmlns:m="http://schemas.openxmlformats.org/officeDocument/2006/math" xmlns:v="urn:schemas-microsoft-com:vml" xmlns:wp14="http://schemas.microsoft.com/office/word/2010/wordprocessingDrawing" xmlns:wp="http://schemas.openxmlformats.org/drawingml/2006/wordprocessingDrawing" xmlns:w10="urn:schemas-microsoft-com:office:word" xmlns:w="http://schemas.openxmlformats.org/wordprocessingml/2006/main" xmlns:w14="http://schemas.microsoft.com/office/word/2010/wordml" xmlns:w15="http://schemas.microsoft.com/office/word/2012/wordml" xmlns:w16cex="http://schemas.microsoft.com/office/word/2018/wordml/cex" xmlns:w16cid="http://schemas.microsoft.com/office/word/2016/wordml/cid" xmlns:w16="http://schemas.microsoft.com/office/word/2018/wordml" xmlns:w16sdtdh="http://schemas.microsoft.com/office/word/2020/wordml/sdtdatahash" xmlns:w16se="http://schemas.microsoft.com/office/word/2015/wordml/symex" xmlns:wpg="http://schemas.microsoft.com/office/word/2010/wordprocessingGroup" xmlns:wpi="http://schemas.microsoft.com/office/word/2010/wordprocessingInk" xmlns:wne="http://schemas.microsoft.com/office/word/2006/wordml" xmlns:wps="http://schemas.microsoft.com/office/word/2010/wordprocessingShape" mc:Ignorable="w14 w15 w16se w16cid w16 w16cex w16sdtdh wp14">
-  <w:p>
-    <w:pPr>
-      <w:pStyle w:val="Header"/>
-    </w:pPr>
-  </w:p>
-</w:hdr>
-</file>
-
-<file path=word/header2.xml><?xml version="1.0" encoding="utf-8"?>
 <w:hdr xmlns:wpc="http://schemas.microsoft.com/office/word/2010/wordprocessingCanvas" xmlns:cx="http://schemas.microsoft.com/office/drawing/2014/chartex" xmlns:cx1="http://schemas.microsoft.com/office/drawing/2015/9/8/chartex" xmlns:cx2="http://schemas.microsoft.com/office/drawing/2015/10/21/chartex" xmlns:cx3="http://schemas.microsoft.com/office/drawing/2016/5/9/chartex" xmlns:cx4="http://schemas.microsoft.com/office/drawing/2016/5/10/chartex" xmlns:cx5="http://schemas.microsoft.com/office/drawing/2016/5/11/chartex" xmlns:cx6="http://schemas.microsoft.com/office/drawing/2016/5/12/chartex" xmlns:cx7="http://schemas.microsoft.com/office/drawing/2016/5/13/chartex" xmlns:cx8="http://schemas.microsoft.com/office/drawing/2016/5/14/chartex" xmlns:mc="http://schemas.openxmlformats.org/markup-compatibility/2006" xmlns:aink="http://schemas.microsoft.com/office/drawing/2016/ink" xmlns:am3d="http://schemas.microsoft.com/office/drawing/2017/model3d" xmlns:o="urn:schemas-microsoft-com:office:office" xmlns:oel="http://schemas.microsoft.com/office/2019/extlst" xmlns:r="http://schemas.openxmlformats.org/officeDocument/2006/relationships" xmlns:m="http://schemas.openxmlformats.org/officeDocument/2006/math" xmlns:v="urn:schemas-microsoft-com:vml" xmlns:wp14="http://schemas.microsoft.com/office/word/2010/wordprocessingDrawing" xmlns:wp="http://schemas.openxmlformats.org/drawingml/2006/wordprocessingDrawing" xmlns:w10="urn:schemas-microsoft-com:office:word" xmlns:w="http://schemas.openxmlformats.org/wordprocessingml/2006/main" xmlns:w14="http://schemas.microsoft.com/office/word/2010/wordml" xmlns:w15="http://schemas.microsoft.com/office/word/2012/wordml" xmlns:w16cex="http://schemas.microsoft.com/office/word/2018/wordml/cex" xmlns:w16cid="http://schemas.microsoft.com/office/word/2016/wordml/cid" xmlns:w16="http://schemas.microsoft.com/office/word/2018/wordml" xmlns:w16sdtdh="http://schemas.microsoft.com/office/word/2020/wordml/sdtdatahash" xmlns:w16se="http://schemas.microsoft.com/office/word/2015/wordml/symex" xmlns:wpg="http://schemas.microsoft.com/office/word/2010/wordprocessingGroup" xmlns:wpi="http://schemas.microsoft.com/office/word/2010/wordprocessingInk" xmlns:wne="http://schemas.microsoft.com/office/word/2006/wordml" xmlns:wps="http://schemas.microsoft.com/office/word/2010/wordprocessingShape" mc:Ignorable="w14 w15 w16se w16cid w16 w16cex w16sdtdh wp14">
   <w:p>
     <w:pPr>
@@ -377,55 +332,7 @@
         <w:rFonts w:ascii="Calibri" w:hAnsi="Calibri" w:cs="Calibri"/>
         <w:lang w:val="en-US"/>
       </w:rPr>
-      <w:t>Monday</w:t>
-    </w:r>
-    <w:r>
-      <w:rPr>
-        <w:rFonts w:ascii="Calibri" w:hAnsi="Calibri" w:cs="Calibri"/>
-      </w:rPr>
-      <w:t>,</w:t>
-    </w:r>
-    <w:r>
-      <w:rPr>
-        <w:rFonts w:ascii="Calibri" w:hAnsi="Calibri" w:cs="Calibri"/>
-        <w:lang w:val="en-US"/>
-      </w:rPr>
-      <w:t xml:space="preserve"> October</w:t>
-    </w:r>
-    <w:r>
-      <w:rPr>
-        <w:rFonts w:ascii="Calibri" w:hAnsi="Calibri" w:cs="Calibri"/>
-      </w:rPr>
-      <w:t xml:space="preserve"> </w:t>
-    </w:r>
-    <w:r>
-      <w:rPr>
-        <w:rFonts w:ascii="Calibri" w:hAnsi="Calibri" w:cs="Calibri"/>
-        <w:lang w:val="es-ES_tradnl"/>
-      </w:rPr>
-      <w:t>1</w:t>
-    </w:r>
-    <w:r>
-      <w:rPr>
-        <w:rFonts w:ascii="Calibri" w:hAnsi="Calibri" w:cs="Calibri"/>
-        <w:lang w:val="en-US"/>
-      </w:rPr>
-      <w:t>3</w:t>
-    </w:r>
-    <w:r>
-      <w:rPr>
-        <w:rFonts w:ascii="Calibri" w:hAnsi="Calibri" w:cs="Calibri"/>
-        <w:vertAlign w:val="superscript"/>
-        <w:lang w:val="en-US"/>
-      </w:rPr>
-      <w:t>rd</w:t>
-    </w:r>
-    <w:r>
-      <w:rPr>
-        <w:rFonts w:ascii="Calibri" w:hAnsi="Calibri" w:cs="Calibri"/>
-        <w:lang w:val="en-US"/>
-      </w:rPr>
-      <w:t xml:space="preserve"> </w:t>
+      <w:t>11/11/</w:t>
     </w:r>
     <w:r>
       <w:rPr>
@@ -433,16 +340,6 @@
       </w:rPr>
       <w:t>2022</w:t>
     </w:r>
-  </w:p>
-</w:hdr>
-</file>
-
-<file path=word/header3.xml><?xml version="1.0" encoding="utf-8"?>
-<w:hdr xmlns:wpc="http://schemas.microsoft.com/office/word/2010/wordprocessingCanvas" xmlns:cx="http://schemas.microsoft.com/office/drawing/2014/chartex" xmlns:cx1="http://schemas.microsoft.com/office/drawing/2015/9/8/chartex" xmlns:cx2="http://schemas.microsoft.com/office/drawing/2015/10/21/chartex" xmlns:cx3="http://schemas.microsoft.com/office/drawing/2016/5/9/chartex" xmlns:cx4="http://schemas.microsoft.com/office/drawing/2016/5/10/chartex" xmlns:cx5="http://schemas.microsoft.com/office/drawing/2016/5/11/chartex" xmlns:cx6="http://schemas.microsoft.com/office/drawing/2016/5/12/chartex" xmlns:cx7="http://schemas.microsoft.com/office/drawing/2016/5/13/chartex" xmlns:cx8="http://schemas.microsoft.com/office/drawing/2016/5/14/chartex" xmlns:mc="http://schemas.openxmlformats.org/markup-compatibility/2006" xmlns:aink="http://schemas.microsoft.com/office/drawing/2016/ink" xmlns:am3d="http://schemas.microsoft.com/office/drawing/2017/model3d" xmlns:o="urn:schemas-microsoft-com:office:office" xmlns:oel="http://schemas.microsoft.com/office/2019/extlst" xmlns:r="http://schemas.openxmlformats.org/officeDocument/2006/relationships" xmlns:m="http://schemas.openxmlformats.org/officeDocument/2006/math" xmlns:v="urn:schemas-microsoft-com:vml" xmlns:wp14="http://schemas.microsoft.com/office/word/2010/wordprocessingDrawing" xmlns:wp="http://schemas.openxmlformats.org/drawingml/2006/wordprocessingDrawing" xmlns:w10="urn:schemas-microsoft-com:office:word" xmlns:w="http://schemas.openxmlformats.org/wordprocessingml/2006/main" xmlns:w14="http://schemas.microsoft.com/office/word/2010/wordml" xmlns:w15="http://schemas.microsoft.com/office/word/2012/wordml" xmlns:w16cex="http://schemas.microsoft.com/office/word/2018/wordml/cex" xmlns:w16cid="http://schemas.microsoft.com/office/word/2016/wordml/cid" xmlns:w16="http://schemas.microsoft.com/office/word/2018/wordml" xmlns:w16sdtdh="http://schemas.microsoft.com/office/word/2020/wordml/sdtdatahash" xmlns:w16se="http://schemas.microsoft.com/office/word/2015/wordml/symex" xmlns:wpg="http://schemas.microsoft.com/office/word/2010/wordprocessingGroup" xmlns:wpi="http://schemas.microsoft.com/office/word/2010/wordprocessingInk" xmlns:wne="http://schemas.microsoft.com/office/word/2006/wordml" xmlns:wps="http://schemas.microsoft.com/office/word/2010/wordprocessingShape" mc:Ignorable="w14 w15 w16se w16cid w16 w16cex w16sdtdh wp14">
-  <w:p>
-    <w:pPr>
-      <w:pStyle w:val="Header"/>
-    </w:pPr>
   </w:p>
 </w:hdr>
 </file>

</xml_diff>